<commit_message>
update fim da descrição da coleção
Finalizada descrição dos itens da Coleção.
</commit_message>
<xml_diff>
--- a/descriptions.docx
+++ b/descriptions.docx
@@ -760,7 +760,21 @@
         <w:rPr>
           <w:rFonts w:ascii="Arial Nova Cond" w:hAnsi="Arial Nova Cond"/>
         </w:rPr>
-        <w:t>Causa dano a inimigos próximos. Reduz a resistência a empurrões e congelamento.</w:t>
+        <w:t xml:space="preserve">Causa </w:t>
+      </w:r>
+      <w:proofErr w:type="spellStart"/>
+      <w:r>
+        <w:rPr>
+          <w:rFonts w:ascii="Arial Nova Cond" w:hAnsi="Arial Nova Cond"/>
+        </w:rPr>
+        <w:t>dano</w:t>
+      </w:r>
+      <w:proofErr w:type="spellEnd"/>
+      <w:r>
+        <w:rPr>
+          <w:rFonts w:ascii="Arial Nova Cond" w:hAnsi="Arial Nova Cond"/>
+        </w:rPr>
+        <w:t xml:space="preserve"> a inimigos próximos. Reduz a resistência a empurrões e congelamento.</w:t>
       </w:r>
     </w:p>
     <w:p>
@@ -864,7 +878,21 @@
         <w:rPr>
           <w:rFonts w:ascii="Arial Nova Cond" w:hAnsi="Arial Nova Cond"/>
         </w:rPr>
-        <w:t>Gera zonas que causam dano.</w:t>
+        <w:t xml:space="preserve">Gera zonas que causam </w:t>
+      </w:r>
+      <w:proofErr w:type="spellStart"/>
+      <w:r>
+        <w:rPr>
+          <w:rFonts w:ascii="Arial Nova Cond" w:hAnsi="Arial Nova Cond"/>
+        </w:rPr>
+        <w:t>dano</w:t>
+      </w:r>
+      <w:proofErr w:type="spellEnd"/>
+      <w:r>
+        <w:rPr>
+          <w:rFonts w:ascii="Arial Nova Cond" w:hAnsi="Arial Nova Cond"/>
+        </w:rPr>
+        <w:t>.</w:t>
       </w:r>
     </w:p>
     <w:p>
@@ -1213,8 +1241,16 @@
         <w:rPr>
           <w:rFonts w:ascii="Arial Nova Cond" w:hAnsi="Arial Nova Cond"/>
         </w:rPr>
-        <w:t>25 – Peachone</w:t>
-      </w:r>
+        <w:t xml:space="preserve">25 – </w:t>
+      </w:r>
+      <w:proofErr w:type="spellStart"/>
+      <w:r>
+        <w:rPr>
+          <w:rFonts w:ascii="Arial Nova Cond" w:hAnsi="Arial Nova Cond"/>
+        </w:rPr>
+        <w:t>Peachone</w:t>
+      </w:r>
+      <w:proofErr w:type="spellEnd"/>
     </w:p>
     <w:p>
       <w:pPr>
@@ -1305,20 +1341,42 @@
         <w:rPr>
           <w:rFonts w:ascii="Arial Nova Cond" w:hAnsi="Arial Nova Cond"/>
         </w:rPr>
-        <w:t>27 – Vandalier</w:t>
-      </w:r>
-    </w:p>
-    <w:p>
-      <w:pPr>
-        <w:rPr>
-          <w:rFonts w:ascii="Arial Nova Cond" w:hAnsi="Arial Nova Cond"/>
-        </w:rPr>
-      </w:pPr>
-      <w:r>
-        <w:rPr>
-          <w:rFonts w:ascii="Arial Nova Cond" w:hAnsi="Arial Nova Cond"/>
-        </w:rPr>
-        <w:t>União de Asas de Ébano e Peachone.</w:t>
+        <w:t xml:space="preserve">27 – </w:t>
+      </w:r>
+      <w:proofErr w:type="spellStart"/>
+      <w:r>
+        <w:rPr>
+          <w:rFonts w:ascii="Arial Nova Cond" w:hAnsi="Arial Nova Cond"/>
+        </w:rPr>
+        <w:t>Vandalier</w:t>
+      </w:r>
+      <w:proofErr w:type="spellEnd"/>
+    </w:p>
+    <w:p>
+      <w:pPr>
+        <w:rPr>
+          <w:rFonts w:ascii="Arial Nova Cond" w:hAnsi="Arial Nova Cond"/>
+        </w:rPr>
+      </w:pPr>
+      <w:r>
+        <w:rPr>
+          <w:rFonts w:ascii="Arial Nova Cond" w:hAnsi="Arial Nova Cond"/>
+        </w:rPr>
+        <w:t xml:space="preserve">União de Asas de Ébano e </w:t>
+      </w:r>
+      <w:proofErr w:type="spellStart"/>
+      <w:r>
+        <w:rPr>
+          <w:rFonts w:ascii="Arial Nova Cond" w:hAnsi="Arial Nova Cond"/>
+        </w:rPr>
+        <w:t>Peachone</w:t>
+      </w:r>
+      <w:proofErr w:type="spellEnd"/>
+      <w:r>
+        <w:rPr>
+          <w:rFonts w:ascii="Arial Nova Cond" w:hAnsi="Arial Nova Cond"/>
+        </w:rPr>
+        <w:t>.</w:t>
       </w:r>
     </w:p>
     <w:p>
@@ -1352,12 +1410,28 @@
         </w:rPr>
         <w:t xml:space="preserve"> </w:t>
       </w:r>
-      <w:r>
-        <w:rPr>
-          <w:rFonts w:ascii="Arial Nova Cond" w:hAnsi="Arial Nova Cond"/>
-        </w:rPr>
-        <w:t>Phiera Der Tuphello</w:t>
-      </w:r>
+      <w:proofErr w:type="spellStart"/>
+      <w:r>
+        <w:rPr>
+          <w:rFonts w:ascii="Arial Nova Cond" w:hAnsi="Arial Nova Cond"/>
+        </w:rPr>
+        <w:t>Phiera</w:t>
+      </w:r>
+      <w:proofErr w:type="spellEnd"/>
+      <w:r>
+        <w:rPr>
+          <w:rFonts w:ascii="Arial Nova Cond" w:hAnsi="Arial Nova Cond"/>
+        </w:rPr>
+        <w:t xml:space="preserve"> Der </w:t>
+      </w:r>
+      <w:proofErr w:type="spellStart"/>
+      <w:r>
+        <w:rPr>
+          <w:rFonts w:ascii="Arial Nova Cond" w:hAnsi="Arial Nova Cond"/>
+        </w:rPr>
+        <w:t>Tuphello</w:t>
+      </w:r>
+      <w:proofErr w:type="spellEnd"/>
     </w:p>
     <w:p>
       <w:pPr>
@@ -1448,20 +1522,56 @@
         <w:rPr>
           <w:rFonts w:ascii="Arial Nova Cond" w:hAnsi="Arial Nova Cond"/>
         </w:rPr>
-        <w:t>30 – Phieraggi</w:t>
-      </w:r>
-    </w:p>
-    <w:p>
-      <w:pPr>
-        <w:rPr>
-          <w:rFonts w:ascii="Arial Nova Cond" w:hAnsi="Arial Nova Cond"/>
-        </w:rPr>
-      </w:pPr>
-      <w:r>
-        <w:rPr>
-          <w:rFonts w:ascii="Arial Nova Cond" w:hAnsi="Arial Nova Cond"/>
-        </w:rPr>
-        <w:t>União de Phiera Der Tuphello e Otto, o Pardal. Aumenta de acordo com Ressureições.</w:t>
+        <w:t xml:space="preserve">30 – </w:t>
+      </w:r>
+      <w:proofErr w:type="spellStart"/>
+      <w:r>
+        <w:rPr>
+          <w:rFonts w:ascii="Arial Nova Cond" w:hAnsi="Arial Nova Cond"/>
+        </w:rPr>
+        <w:t>Phieraggi</w:t>
+      </w:r>
+      <w:proofErr w:type="spellEnd"/>
+    </w:p>
+    <w:p>
+      <w:pPr>
+        <w:rPr>
+          <w:rFonts w:ascii="Arial Nova Cond" w:hAnsi="Arial Nova Cond"/>
+        </w:rPr>
+      </w:pPr>
+      <w:r>
+        <w:rPr>
+          <w:rFonts w:ascii="Arial Nova Cond" w:hAnsi="Arial Nova Cond"/>
+        </w:rPr>
+        <w:t xml:space="preserve">União de </w:t>
+      </w:r>
+      <w:proofErr w:type="spellStart"/>
+      <w:r>
+        <w:rPr>
+          <w:rFonts w:ascii="Arial Nova Cond" w:hAnsi="Arial Nova Cond"/>
+        </w:rPr>
+        <w:t>Phiera</w:t>
+      </w:r>
+      <w:proofErr w:type="spellEnd"/>
+      <w:r>
+        <w:rPr>
+          <w:rFonts w:ascii="Arial Nova Cond" w:hAnsi="Arial Nova Cond"/>
+        </w:rPr>
+        <w:t xml:space="preserve"> Der </w:t>
+      </w:r>
+      <w:proofErr w:type="spellStart"/>
+      <w:r>
+        <w:rPr>
+          <w:rFonts w:ascii="Arial Nova Cond" w:hAnsi="Arial Nova Cond"/>
+        </w:rPr>
+        <w:t>Tuphello</w:t>
+      </w:r>
+      <w:proofErr w:type="spellEnd"/>
+      <w:r>
+        <w:rPr>
+          <w:rFonts w:ascii="Arial Nova Cond" w:hAnsi="Arial Nova Cond"/>
+        </w:rPr>
+        <w:t xml:space="preserve"> e Otto, o Pardal. Aumenta de acordo com Ressureições.</w:t>
       </w:r>
     </w:p>
     <w:p>
@@ -1494,8 +1604,16 @@
         <w:rPr>
           <w:rFonts w:ascii="Arial Nova Cond" w:hAnsi="Arial Nova Cond"/>
         </w:rPr>
-        <w:t>31 – Gatti Amari</w:t>
-      </w:r>
+        <w:t xml:space="preserve">31 – Gatti </w:t>
+      </w:r>
+      <w:proofErr w:type="spellStart"/>
+      <w:r>
+        <w:rPr>
+          <w:rFonts w:ascii="Arial Nova Cond" w:hAnsi="Arial Nova Cond"/>
+        </w:rPr>
+        <w:t>Amari</w:t>
+      </w:r>
+      <w:proofErr w:type="spellEnd"/>
     </w:p>
     <w:p>
       <w:pPr>
@@ -1547,7 +1665,21 @@
         <w:rPr>
           <w:rFonts w:ascii="Arial Nova Cond" w:hAnsi="Arial Nova Cond"/>
         </w:rPr>
-        <w:t>Evolução de Gatti Amari. Tem a chance de transformar qualquer coisa em ouro.</w:t>
+        <w:t xml:space="preserve">Evolução de Gatti </w:t>
+      </w:r>
+      <w:proofErr w:type="spellStart"/>
+      <w:r>
+        <w:rPr>
+          <w:rFonts w:ascii="Arial Nova Cond" w:hAnsi="Arial Nova Cond"/>
+        </w:rPr>
+        <w:t>Amari</w:t>
+      </w:r>
+      <w:proofErr w:type="spellEnd"/>
+      <w:r>
+        <w:rPr>
+          <w:rFonts w:ascii="Arial Nova Cond" w:hAnsi="Arial Nova Cond"/>
+        </w:rPr>
+        <w:t>. Tem a chance de transformar qualquer coisa em ouro.</w:t>
       </w:r>
     </w:p>
     <w:p>
@@ -1626,8 +1758,16 @@
         <w:rPr>
           <w:rFonts w:ascii="Arial Nova Cond" w:hAnsi="Arial Nova Cond"/>
         </w:rPr>
-        <w:t>34 – Mannajja</w:t>
-      </w:r>
+        <w:t xml:space="preserve">34 – </w:t>
+      </w:r>
+      <w:proofErr w:type="spellStart"/>
+      <w:r>
+        <w:rPr>
+          <w:rFonts w:ascii="Arial Nova Cond" w:hAnsi="Arial Nova Cond"/>
+        </w:rPr>
+        <w:t>Mannajja</w:t>
+      </w:r>
+      <w:proofErr w:type="spellEnd"/>
     </w:p>
     <w:p>
       <w:pPr>
@@ -1685,7 +1825,21 @@
         <w:rPr>
           <w:rFonts w:ascii="Arial Nova Cond" w:hAnsi="Arial Nova Cond"/>
         </w:rPr>
-        <w:t>Gera áreas que causam dano ao se mover. Ao parar, o personagem ataca.</w:t>
+        <w:t xml:space="preserve">Gera áreas que causam </w:t>
+      </w:r>
+      <w:proofErr w:type="spellStart"/>
+      <w:r>
+        <w:rPr>
+          <w:rFonts w:ascii="Arial Nova Cond" w:hAnsi="Arial Nova Cond"/>
+        </w:rPr>
+        <w:t>dano</w:t>
+      </w:r>
+      <w:proofErr w:type="spellEnd"/>
+      <w:r>
+        <w:rPr>
+          <w:rFonts w:ascii="Arial Nova Cond" w:hAnsi="Arial Nova Cond"/>
+        </w:rPr>
+        <w:t xml:space="preserve"> ao se mover. Ao parar, o personagem ataca.</w:t>
       </w:r>
     </w:p>
     <w:p>
@@ -1995,8 +2149,16 @@
         <w:rPr>
           <w:rFonts w:ascii="Arial Nova Cond" w:hAnsi="Arial Nova Cond"/>
         </w:rPr>
-        <w:t>42 – Fuwalafuwaloo</w:t>
-      </w:r>
+        <w:t xml:space="preserve">42 – </w:t>
+      </w:r>
+      <w:proofErr w:type="spellStart"/>
+      <w:r>
+        <w:rPr>
+          <w:rFonts w:ascii="Arial Nova Cond" w:hAnsi="Arial Nova Cond"/>
+        </w:rPr>
+        <w:t>Fuwalafuwaloo</w:t>
+      </w:r>
+      <w:proofErr w:type="spellEnd"/>
     </w:p>
     <w:p>
       <w:pPr>
@@ -2120,8 +2282,16 @@
         <w:rPr>
           <w:rFonts w:ascii="Arial Nova Cond" w:hAnsi="Arial Nova Cond"/>
         </w:rPr>
-        <w:t>45 – Carréllo</w:t>
-      </w:r>
+        <w:t xml:space="preserve">45 – </w:t>
+      </w:r>
+      <w:proofErr w:type="spellStart"/>
+      <w:r>
+        <w:rPr>
+          <w:rFonts w:ascii="Arial Nova Cond" w:hAnsi="Arial Nova Cond"/>
+        </w:rPr>
+        <w:t>Carréllo</w:t>
+      </w:r>
+      <w:proofErr w:type="spellEnd"/>
     </w:p>
     <w:p>
       <w:pPr>
@@ -2212,20 +2382,42 @@
         <w:rPr>
           <w:rFonts w:ascii="Arial Nova Cond" w:hAnsi="Arial Nova Cond"/>
         </w:rPr>
-        <w:t>47 – La Robba</w:t>
-      </w:r>
-    </w:p>
-    <w:p>
-      <w:pPr>
-        <w:rPr>
-          <w:rFonts w:ascii="Arial Nova Cond" w:hAnsi="Arial Nova Cond"/>
-        </w:rPr>
-      </w:pPr>
-      <w:r>
-        <w:rPr>
-          <w:rFonts w:ascii="Arial Nova Cond" w:hAnsi="Arial Nova Cond"/>
-        </w:rPr>
-        <w:t>Gera projéteis ricocheteantes.</w:t>
+        <w:t xml:space="preserve">47 – La </w:t>
+      </w:r>
+      <w:proofErr w:type="spellStart"/>
+      <w:r>
+        <w:rPr>
+          <w:rFonts w:ascii="Arial Nova Cond" w:hAnsi="Arial Nova Cond"/>
+        </w:rPr>
+        <w:t>Robba</w:t>
+      </w:r>
+      <w:proofErr w:type="spellEnd"/>
+    </w:p>
+    <w:p>
+      <w:pPr>
+        <w:rPr>
+          <w:rFonts w:ascii="Arial Nova Cond" w:hAnsi="Arial Nova Cond"/>
+        </w:rPr>
+      </w:pPr>
+      <w:r>
+        <w:rPr>
+          <w:rFonts w:ascii="Arial Nova Cond" w:hAnsi="Arial Nova Cond"/>
+        </w:rPr>
+        <w:t xml:space="preserve">Gera projéteis </w:t>
+      </w:r>
+      <w:proofErr w:type="spellStart"/>
+      <w:r>
+        <w:rPr>
+          <w:rFonts w:ascii="Arial Nova Cond" w:hAnsi="Arial Nova Cond"/>
+        </w:rPr>
+        <w:t>ricocheteantes</w:t>
+      </w:r>
+      <w:proofErr w:type="spellEnd"/>
+      <w:r>
+        <w:rPr>
+          <w:rFonts w:ascii="Arial Nova Cond" w:hAnsi="Arial Nova Cond"/>
+        </w:rPr>
+        <w:t>.</w:t>
       </w:r>
     </w:p>
     <w:p>
@@ -2338,8 +2530,16 @@
         <w:rPr>
           <w:rFonts w:ascii="Arial Nova Cond" w:hAnsi="Arial Nova Cond"/>
         </w:rPr>
-        <w:t>50 – Bipulseira</w:t>
-      </w:r>
+        <w:t xml:space="preserve">50 – </w:t>
+      </w:r>
+      <w:proofErr w:type="spellStart"/>
+      <w:r>
+        <w:rPr>
+          <w:rFonts w:ascii="Arial Nova Cond" w:hAnsi="Arial Nova Cond"/>
+        </w:rPr>
+        <w:t>Bipulseira</w:t>
+      </w:r>
+      <w:proofErr w:type="spellEnd"/>
     </w:p>
     <w:p>
       <w:pPr>
@@ -2371,8 +2571,16 @@
         <w:rPr>
           <w:rFonts w:ascii="Arial Nova Cond" w:hAnsi="Arial Nova Cond"/>
         </w:rPr>
-        <w:t>51 – Tripulseira</w:t>
-      </w:r>
+        <w:t xml:space="preserve">51 – </w:t>
+      </w:r>
+      <w:proofErr w:type="spellStart"/>
+      <w:r>
+        <w:rPr>
+          <w:rFonts w:ascii="Arial Nova Cond" w:hAnsi="Arial Nova Cond"/>
+        </w:rPr>
+        <w:t>Tripulseira</w:t>
+      </w:r>
+      <w:proofErr w:type="spellEnd"/>
     </w:p>
     <w:p>
       <w:pPr>
@@ -4878,8 +5086,954 @@
         <w:rPr>
           <w:rFonts w:ascii="Arial Nova Cond" w:hAnsi="Arial Nova Cond"/>
         </w:rPr>
-        <w:t>Permite desbloquear e ativar Arcanas.</w:t>
-      </w:r>
+        <w:t xml:space="preserve">Permite </w:t>
+      </w:r>
+      <w:proofErr w:type="gramStart"/>
+      <w:r>
+        <w:rPr>
+          <w:rFonts w:ascii="Arial Nova Cond" w:hAnsi="Arial Nova Cond"/>
+        </w:rPr>
+        <w:t>desbloquear e ativar Arcanas</w:t>
+      </w:r>
+      <w:proofErr w:type="gramEnd"/>
+      <w:r>
+        <w:rPr>
+          <w:rFonts w:ascii="Arial Nova Cond" w:hAnsi="Arial Nova Cond"/>
+        </w:rPr>
+        <w:t>.</w:t>
+      </w:r>
+    </w:p>
+    <w:p>
+      <w:pPr>
+        <w:rPr>
+          <w:rFonts w:ascii="Arial Nova Cond" w:hAnsi="Arial Nova Cond"/>
+        </w:rPr>
+      </w:pPr>
+    </w:p>
+    <w:p>
+      <w:pPr>
+        <w:rPr>
+          <w:rFonts w:ascii="Arial Nova Cond" w:hAnsi="Arial Nova Cond"/>
+        </w:rPr>
+      </w:pPr>
+      <w:r>
+        <w:rPr>
+          <w:rFonts w:ascii="Arial Nova Cond" w:hAnsi="Arial Nova Cond"/>
+        </w:rPr>
+        <w:t>119 – Mata-jogo</w:t>
+      </w:r>
+    </w:p>
+    <w:p>
+      <w:pPr>
+        <w:rPr>
+          <w:rFonts w:ascii="Arial Nova Cond" w:hAnsi="Arial Nova Cond"/>
+        </w:rPr>
+      </w:pPr>
+      <w:r>
+        <w:rPr>
+          <w:rFonts w:ascii="Arial Nova Cond" w:hAnsi="Arial Nova Cond"/>
+        </w:rPr>
+        <w:t xml:space="preserve">Interrompe o ganho de EXP. Joias de Experiência viram projéteis explosivos. </w:t>
+      </w:r>
+      <w:proofErr w:type="gramStart"/>
+      <w:r>
+        <w:rPr>
+          <w:rFonts w:ascii="Arial Nova Cond" w:hAnsi="Arial Nova Cond"/>
+        </w:rPr>
+        <w:t>Todos os Baús do Tesouro contém</w:t>
+      </w:r>
+      <w:proofErr w:type="gramEnd"/>
+      <w:r>
+        <w:rPr>
+          <w:rFonts w:ascii="Arial Nova Cond" w:hAnsi="Arial Nova Cond"/>
+        </w:rPr>
+        <w:t xml:space="preserve"> pelo menos 3 itens.</w:t>
+      </w:r>
+    </w:p>
+    <w:p>
+      <w:pPr>
+        <w:rPr>
+          <w:rFonts w:ascii="Arial Nova Cond" w:hAnsi="Arial Nova Cond"/>
+        </w:rPr>
+      </w:pPr>
+    </w:p>
+    <w:p>
+      <w:pPr>
+        <w:rPr>
+          <w:rFonts w:ascii="Arial Nova Cond" w:hAnsi="Arial Nova Cond"/>
+        </w:rPr>
+      </w:pPr>
+      <w:r>
+        <w:rPr>
+          <w:rFonts w:ascii="Arial Nova Cond" w:hAnsi="Arial Nova Cond"/>
+        </w:rPr>
+        <w:t>120 – Gêmeos</w:t>
+      </w:r>
+    </w:p>
+    <w:p>
+      <w:pPr>
+        <w:rPr>
+          <w:rFonts w:ascii="Arial Nova Cond" w:hAnsi="Arial Nova Cond"/>
+        </w:rPr>
+      </w:pPr>
+      <w:r>
+        <w:rPr>
+          <w:rFonts w:ascii="Arial Nova Cond" w:hAnsi="Arial Nova Cond"/>
+        </w:rPr>
+        <w:t>Armas listadas vêm com suas contrapartes.</w:t>
+      </w:r>
+    </w:p>
+    <w:p>
+      <w:pPr>
+        <w:rPr>
+          <w:rFonts w:ascii="Arial Nova Cond" w:hAnsi="Arial Nova Cond"/>
+        </w:rPr>
+      </w:pPr>
+    </w:p>
+    <w:p>
+      <w:pPr>
+        <w:rPr>
+          <w:rFonts w:ascii="Arial Nova Cond" w:hAnsi="Arial Nova Cond"/>
+        </w:rPr>
+      </w:pPr>
+      <w:r>
+        <w:rPr>
+          <w:rFonts w:ascii="Arial Nova Cond" w:hAnsi="Arial Nova Cond"/>
+        </w:rPr>
+        <w:t>121 – Réquiem Crepuscular</w:t>
+      </w:r>
+    </w:p>
+    <w:p>
+      <w:pPr>
+        <w:rPr>
+          <w:rFonts w:ascii="Arial Nova Cond" w:hAnsi="Arial Nova Cond"/>
+        </w:rPr>
+      </w:pPr>
+      <w:r>
+        <w:rPr>
+          <w:rFonts w:ascii="Arial Nova Cond" w:hAnsi="Arial Nova Cond"/>
+        </w:rPr>
+        <w:t>Projéteis de armas listadas geram explosões ao expirar.</w:t>
+      </w:r>
+    </w:p>
+    <w:p>
+      <w:pPr>
+        <w:rPr>
+          <w:rFonts w:ascii="Arial Nova Cond" w:hAnsi="Arial Nova Cond"/>
+        </w:rPr>
+      </w:pPr>
+    </w:p>
+    <w:p>
+      <w:pPr>
+        <w:rPr>
+          <w:rFonts w:ascii="Arial Nova Cond" w:hAnsi="Arial Nova Cond"/>
+        </w:rPr>
+      </w:pPr>
+      <w:r>
+        <w:rPr>
+          <w:rFonts w:ascii="Arial Nova Cond" w:hAnsi="Arial Nova Cond"/>
+        </w:rPr>
+        <w:t>122 – Princesa Trágica</w:t>
+      </w:r>
+    </w:p>
+    <w:p>
+      <w:pPr>
+        <w:rPr>
+          <w:rFonts w:ascii="Arial Nova Cond" w:hAnsi="Arial Nova Cond"/>
+        </w:rPr>
+      </w:pPr>
+      <w:r>
+        <w:rPr>
+          <w:rFonts w:ascii="Arial Nova Cond" w:hAnsi="Arial Nova Cond"/>
+        </w:rPr>
+        <w:t>A Recarga das armas listadas diminui ao se mover.</w:t>
+      </w:r>
+    </w:p>
+    <w:p>
+      <w:pPr>
+        <w:rPr>
+          <w:rFonts w:ascii="Arial Nova Cond" w:hAnsi="Arial Nova Cond"/>
+        </w:rPr>
+      </w:pPr>
+    </w:p>
+    <w:p>
+      <w:pPr>
+        <w:rPr>
+          <w:rFonts w:ascii="Arial Nova Cond" w:hAnsi="Arial Nova Cond"/>
+        </w:rPr>
+      </w:pPr>
+      <w:r>
+        <w:rPr>
+          <w:rFonts w:ascii="Arial Nova Cond" w:hAnsi="Arial Nova Cond"/>
+        </w:rPr>
+        <w:t>123 – Despertar</w:t>
+      </w:r>
+    </w:p>
+    <w:p>
+      <w:pPr>
+        <w:rPr>
+          <w:rFonts w:ascii="Arial Nova Cond" w:hAnsi="Arial Nova Cond"/>
+        </w:rPr>
+      </w:pPr>
+      <w:r>
+        <w:rPr>
+          <w:rFonts w:ascii="Arial Nova Cond" w:hAnsi="Arial Nova Cond"/>
+        </w:rPr>
+        <w:t>Concede +3 Ressureições. Consumir uma Ressureição concede +10% de Vida Máx., +1 de Armadura e +5% de Poder, Área, Duração e Velocidade.</w:t>
+      </w:r>
+    </w:p>
+    <w:p>
+      <w:pPr>
+        <w:rPr>
+          <w:rFonts w:ascii="Arial Nova Cond" w:hAnsi="Arial Nova Cond"/>
+        </w:rPr>
+      </w:pPr>
+    </w:p>
+    <w:p>
+      <w:pPr>
+        <w:rPr>
+          <w:rFonts w:ascii="Arial Nova Cond" w:hAnsi="Arial Nova Cond"/>
+        </w:rPr>
+      </w:pPr>
+      <w:r>
+        <w:rPr>
+          <w:rFonts w:ascii="Arial Nova Cond" w:hAnsi="Arial Nova Cond"/>
+        </w:rPr>
+        <w:lastRenderedPageBreak/>
+        <w:t>124 – Caos na Noite Escura</w:t>
+      </w:r>
+    </w:p>
+    <w:p>
+      <w:pPr>
+        <w:rPr>
+          <w:rFonts w:ascii="Arial Nova Cond" w:hAnsi="Arial Nova Cond"/>
+        </w:rPr>
+      </w:pPr>
+      <w:r>
+        <w:rPr>
+          <w:rFonts w:ascii="Arial Nova Cond" w:hAnsi="Arial Nova Cond"/>
+        </w:rPr>
+        <w:t>A Velocidade de Projéteis geral alterna entre -50% e +50% durante 10 segundos sem parar. O personagem começa ganhando +1% de Velocidade de Projéteis a cada nível.</w:t>
+      </w:r>
+    </w:p>
+    <w:p>
+      <w:pPr>
+        <w:rPr>
+          <w:rFonts w:ascii="Arial Nova Cond" w:hAnsi="Arial Nova Cond"/>
+        </w:rPr>
+      </w:pPr>
+    </w:p>
+    <w:p>
+      <w:pPr>
+        <w:rPr>
+          <w:rFonts w:ascii="Arial Nova Cond" w:hAnsi="Arial Nova Cond"/>
+        </w:rPr>
+      </w:pPr>
+      <w:r>
+        <w:rPr>
+          <w:rFonts w:ascii="Arial Nova Cond" w:hAnsi="Arial Nova Cond"/>
+        </w:rPr>
+        <w:t>125 – Sarabanda da Cura</w:t>
+      </w:r>
+    </w:p>
+    <w:p>
+      <w:pPr>
+        <w:rPr>
+          <w:rFonts w:ascii="Arial Nova Cond" w:hAnsi="Arial Nova Cond"/>
+        </w:rPr>
+      </w:pPr>
+      <w:r>
+        <w:rPr>
+          <w:rFonts w:ascii="Arial Nova Cond" w:hAnsi="Arial Nova Cond"/>
+        </w:rPr>
+        <w:t>A cura é dobrada. Ao recuperar PV, inimigos</w:t>
+      </w:r>
+      <w:r>
+        <w:rPr>
+          <w:rFonts w:ascii="Arial Nova Cond" w:hAnsi="Arial Nova Cond"/>
+        </w:rPr>
+        <w:t xml:space="preserve"> próximos sofrem dano do mesmo valor da recuperação.</w:t>
+      </w:r>
+    </w:p>
+    <w:p>
+      <w:pPr>
+        <w:rPr>
+          <w:rFonts w:ascii="Arial Nova Cond" w:hAnsi="Arial Nova Cond"/>
+        </w:rPr>
+      </w:pPr>
+    </w:p>
+    <w:p>
+      <w:pPr>
+        <w:rPr>
+          <w:rFonts w:ascii="Arial Nova Cond" w:hAnsi="Arial Nova Cond"/>
+        </w:rPr>
+      </w:pPr>
+      <w:r>
+        <w:rPr>
+          <w:rFonts w:ascii="Arial Nova Cond" w:hAnsi="Arial Nova Cond"/>
+        </w:rPr>
+        <w:t>126 – Perseverança Azul</w:t>
+      </w:r>
+    </w:p>
+    <w:p>
+      <w:pPr>
+        <w:rPr>
+          <w:rFonts w:ascii="Arial Nova Cond" w:hAnsi="Arial Nova Cond"/>
+        </w:rPr>
+      </w:pPr>
+      <w:r>
+        <w:rPr>
+          <w:rFonts w:ascii="Arial Nova Cond" w:hAnsi="Arial Nova Cond"/>
+        </w:rPr>
+        <w:t>Os projéteis das armas listadas podem ricochetear até 3 vezes e têm a chance de atravessar inimigos e paredes.</w:t>
+      </w:r>
+    </w:p>
+    <w:p>
+      <w:pPr>
+        <w:rPr>
+          <w:rFonts w:ascii="Arial Nova Cond" w:hAnsi="Arial Nova Cond"/>
+        </w:rPr>
+      </w:pPr>
+    </w:p>
+    <w:p>
+      <w:pPr>
+        <w:rPr>
+          <w:rFonts w:ascii="Arial Nova Cond" w:hAnsi="Arial Nova Cond"/>
+        </w:rPr>
+      </w:pPr>
+      <w:r>
+        <w:rPr>
+          <w:rFonts w:ascii="Arial Nova Cond" w:hAnsi="Arial Nova Cond"/>
+        </w:rPr>
+        <w:t>127 – Ritmo Insano</w:t>
+      </w:r>
+    </w:p>
+    <w:p>
+      <w:pPr>
+        <w:rPr>
+          <w:rFonts w:ascii="Arial Nova Cond" w:hAnsi="Arial Nova Cond"/>
+        </w:rPr>
+      </w:pPr>
+      <w:r>
+        <w:rPr>
+          <w:rFonts w:ascii="Arial Nova Cond" w:hAnsi="Arial Nova Cond"/>
+        </w:rPr>
+        <w:t>A cada 2 minutos, atrai todos os itens de fase normais, coletáveis e fontes de luz.</w:t>
+      </w:r>
+    </w:p>
+    <w:p>
+      <w:pPr>
+        <w:rPr>
+          <w:rFonts w:ascii="Arial Nova Cond" w:hAnsi="Arial Nova Cond"/>
+        </w:rPr>
+      </w:pPr>
+    </w:p>
+    <w:p>
+      <w:pPr>
+        <w:rPr>
+          <w:rFonts w:ascii="Arial Nova Cond" w:hAnsi="Arial Nova Cond"/>
+        </w:rPr>
+      </w:pPr>
+      <w:r>
+        <w:rPr>
+          <w:rFonts w:ascii="Arial Nova Cond" w:hAnsi="Arial Nova Cond"/>
+        </w:rPr>
+        <w:t>128 – Linhagem Divina</w:t>
+      </w:r>
+    </w:p>
+    <w:p>
+      <w:pPr>
+        <w:rPr>
+          <w:rFonts w:ascii="Arial Nova Cond" w:hAnsi="Arial Nova Cond"/>
+        </w:rPr>
+      </w:pPr>
+      <w:r>
+        <w:rPr>
+          <w:rFonts w:ascii="Arial Nova Cond" w:hAnsi="Arial Nova Cond"/>
+        </w:rPr>
+        <w:t>Armadura também afeta o dano das armas listadas e reflete o dano do inimigo. O personagem ganha bônus de dano dependendo da Vida perdida. Derrotar inimigos com dano retaliativo concede +0,5 de Vida Máx.</w:t>
+      </w:r>
+    </w:p>
+    <w:p>
+      <w:pPr>
+        <w:rPr>
+          <w:rFonts w:ascii="Arial Nova Cond" w:hAnsi="Arial Nova Cond"/>
+        </w:rPr>
+      </w:pPr>
+    </w:p>
+    <w:p>
+      <w:pPr>
+        <w:rPr>
+          <w:rFonts w:ascii="Arial Nova Cond" w:hAnsi="Arial Nova Cond"/>
+        </w:rPr>
+      </w:pPr>
+      <w:r>
+        <w:rPr>
+          <w:rFonts w:ascii="Arial Nova Cond" w:hAnsi="Arial Nova Cond"/>
+        </w:rPr>
+        <w:t>129 – Princípio</w:t>
+      </w:r>
+    </w:p>
+    <w:p>
+      <w:pPr>
+        <w:rPr>
+          <w:rFonts w:ascii="Arial Nova Cond" w:hAnsi="Arial Nova Cond"/>
+        </w:rPr>
+      </w:pPr>
+      <w:r>
+        <w:rPr>
+          <w:rFonts w:ascii="Arial Nova Cond" w:hAnsi="Arial Nova Cond"/>
+        </w:rPr>
+        <w:t>As armas listadas recebem +1 de Quantidade. A arma principal do personagem e sua evolução ganham +3 de Quantidade.</w:t>
+      </w:r>
+    </w:p>
+    <w:p>
+      <w:pPr>
+        <w:rPr>
+          <w:rFonts w:ascii="Arial Nova Cond" w:hAnsi="Arial Nova Cond"/>
+        </w:rPr>
+      </w:pPr>
+    </w:p>
+    <w:p>
+      <w:pPr>
+        <w:rPr>
+          <w:rFonts w:ascii="Arial Nova Cond" w:hAnsi="Arial Nova Cond"/>
+        </w:rPr>
+      </w:pPr>
+      <w:r>
+        <w:rPr>
+          <w:rFonts w:ascii="Arial Nova Cond" w:hAnsi="Arial Nova Cond"/>
+        </w:rPr>
+        <w:t>130 – Valsa das Pérolas</w:t>
+      </w:r>
+    </w:p>
+    <w:p>
+      <w:pPr>
+        <w:rPr>
+          <w:rFonts w:ascii="Arial Nova Cond" w:hAnsi="Arial Nova Cond"/>
+        </w:rPr>
+      </w:pPr>
+      <w:r>
+        <w:rPr>
+          <w:rFonts w:ascii="Arial Nova Cond" w:hAnsi="Arial Nova Cond"/>
+        </w:rPr>
+        <w:t>Os projéteis das armas listadas podem ricochetear até 3 vezes.</w:t>
+      </w:r>
+    </w:p>
+    <w:p>
+      <w:pPr>
+        <w:rPr>
+          <w:rFonts w:ascii="Arial Nova Cond" w:hAnsi="Arial Nova Cond"/>
+        </w:rPr>
+      </w:pPr>
+    </w:p>
+    <w:p>
+      <w:pPr>
+        <w:rPr>
+          <w:rFonts w:ascii="Arial Nova Cond" w:hAnsi="Arial Nova Cond"/>
+        </w:rPr>
+      </w:pPr>
+      <w:r>
+        <w:rPr>
+          <w:rFonts w:ascii="Arial Nova Cond" w:hAnsi="Arial Nova Cond"/>
+        </w:rPr>
+        <w:t>131 – Fora do Limite</w:t>
+      </w:r>
+    </w:p>
+    <w:p>
+      <w:pPr>
+        <w:rPr>
+          <w:rFonts w:ascii="Arial Nova Cond" w:hAnsi="Arial Nova Cond"/>
+        </w:rPr>
+      </w:pPr>
+      <w:r>
+        <w:rPr>
+          <w:rFonts w:ascii="Arial Nova Cond" w:hAnsi="Arial Nova Cond"/>
+        </w:rPr>
+        <w:t>Congelar inimigos gera explosões. É mais fácil encontrar Orologions.</w:t>
+      </w:r>
+    </w:p>
+    <w:p>
+      <w:pPr>
+        <w:rPr>
+          <w:rFonts w:ascii="Arial Nova Cond" w:hAnsi="Arial Nova Cond"/>
+        </w:rPr>
+      </w:pPr>
+    </w:p>
+    <w:p>
+      <w:pPr>
+        <w:rPr>
+          <w:rFonts w:ascii="Arial Nova Cond" w:hAnsi="Arial Nova Cond"/>
+        </w:rPr>
+      </w:pPr>
+      <w:r>
+        <w:rPr>
+          <w:rFonts w:ascii="Arial Nova Cond" w:hAnsi="Arial Nova Cond"/>
+        </w:rPr>
+        <w:t>13</w:t>
+      </w:r>
+      <w:r>
+        <w:rPr>
+          <w:rFonts w:ascii="Arial Nova Cond" w:hAnsi="Arial Nova Cond"/>
+        </w:rPr>
+        <w:t>2</w:t>
+      </w:r>
+      <w:r>
+        <w:rPr>
+          <w:rFonts w:ascii="Arial Nova Cond" w:hAnsi="Arial Nova Cond"/>
+        </w:rPr>
+        <w:t xml:space="preserve"> – Perversa Estação</w:t>
+      </w:r>
+    </w:p>
+    <w:p>
+      <w:pPr>
+        <w:rPr>
+          <w:rFonts w:ascii="Arial Nova Cond" w:hAnsi="Arial Nova Cond"/>
+        </w:rPr>
+      </w:pPr>
+      <w:r>
+        <w:rPr>
+          <w:rFonts w:ascii="Arial Nova Cond" w:hAnsi="Arial Nova Cond"/>
+        </w:rPr>
+        <w:t xml:space="preserve"> Crescimento, Sorte, Ganância e Maldição gerais são dobrados a intervalos fixos. O personagem começa ganhando +1% de Crescimento, Sorte, Ganância e Maldição a cada 2 níveis.</w:t>
+      </w:r>
+    </w:p>
+    <w:p>
+      <w:pPr>
+        <w:rPr>
+          <w:rFonts w:ascii="Arial Nova Cond" w:hAnsi="Arial Nova Cond"/>
+        </w:rPr>
+      </w:pPr>
+    </w:p>
+    <w:p>
+      <w:pPr>
+        <w:rPr>
+          <w:rFonts w:ascii="Arial Nova Cond" w:hAnsi="Arial Nova Cond"/>
+        </w:rPr>
+      </w:pPr>
+      <w:r>
+        <w:rPr>
+          <w:rFonts w:ascii="Arial Nova Cond" w:hAnsi="Arial Nova Cond"/>
+        </w:rPr>
+        <w:lastRenderedPageBreak/>
+        <w:t>13</w:t>
+      </w:r>
+      <w:r>
+        <w:rPr>
+          <w:rFonts w:ascii="Arial Nova Cond" w:hAnsi="Arial Nova Cond"/>
+        </w:rPr>
+        <w:t>3</w:t>
+      </w:r>
+      <w:r>
+        <w:rPr>
+          <w:rFonts w:ascii="Arial Nova Cond" w:hAnsi="Arial Nova Cond"/>
+        </w:rPr>
+        <w:t xml:space="preserve"> – Prisão de Cristal</w:t>
+      </w:r>
+    </w:p>
+    <w:p>
+      <w:pPr>
+        <w:rPr>
+          <w:rFonts w:ascii="Arial Nova Cond" w:hAnsi="Arial Nova Cond"/>
+        </w:rPr>
+      </w:pPr>
+      <w:r>
+        <w:rPr>
+          <w:rFonts w:ascii="Arial Nova Cond" w:hAnsi="Arial Nova Cond"/>
+        </w:rPr>
+        <w:t>Os projéteis das armas listadas têm chance de congelar inimigos.</w:t>
+      </w:r>
+    </w:p>
+    <w:p>
+      <w:pPr>
+        <w:rPr>
+          <w:rFonts w:ascii="Arial Nova Cond" w:hAnsi="Arial Nova Cond"/>
+        </w:rPr>
+      </w:pPr>
+    </w:p>
+    <w:p>
+      <w:pPr>
+        <w:rPr>
+          <w:rFonts w:ascii="Arial Nova Cond" w:hAnsi="Arial Nova Cond"/>
+        </w:rPr>
+      </w:pPr>
+      <w:r>
+        <w:rPr>
+          <w:rFonts w:ascii="Arial Nova Cond" w:hAnsi="Arial Nova Cond"/>
+        </w:rPr>
+        <w:t>13</w:t>
+      </w:r>
+      <w:r>
+        <w:rPr>
+          <w:rFonts w:ascii="Arial Nova Cond" w:hAnsi="Arial Nova Cond"/>
+        </w:rPr>
+        <w:t>4</w:t>
+      </w:r>
+      <w:r>
+        <w:rPr>
+          <w:rFonts w:ascii="Arial Nova Cond" w:hAnsi="Arial Nova Cond"/>
+        </w:rPr>
+        <w:t xml:space="preserve"> – Disco de Ouro</w:t>
+      </w:r>
+    </w:p>
+    <w:p>
+      <w:pPr>
+        <w:rPr>
+          <w:rFonts w:ascii="Arial Nova Cond" w:hAnsi="Arial Nova Cond"/>
+        </w:rPr>
+      </w:pPr>
+      <w:r>
+        <w:rPr>
+          <w:rFonts w:ascii="Arial Nova Cond" w:hAnsi="Arial Nova Cond"/>
+        </w:rPr>
+        <w:t>Pegar Bolsas de Moedas ativa a Febre de Ouro. Obter ouro recupera a mesma quantidade de PV.</w:t>
+      </w:r>
+    </w:p>
+    <w:p>
+      <w:pPr>
+        <w:rPr>
+          <w:rFonts w:ascii="Arial Nova Cond" w:hAnsi="Arial Nova Cond"/>
+        </w:rPr>
+      </w:pPr>
+    </w:p>
+    <w:p>
+      <w:pPr>
+        <w:rPr>
+          <w:rFonts w:ascii="Arial Nova Cond" w:hAnsi="Arial Nova Cond"/>
+        </w:rPr>
+      </w:pPr>
+      <w:r>
+        <w:rPr>
+          <w:rFonts w:ascii="Arial Nova Cond" w:hAnsi="Arial Nova Cond"/>
+        </w:rPr>
+        <w:t>13</w:t>
+      </w:r>
+      <w:r>
+        <w:rPr>
+          <w:rFonts w:ascii="Arial Nova Cond" w:hAnsi="Arial Nova Cond"/>
+        </w:rPr>
+        <w:t>5</w:t>
+      </w:r>
+      <w:r>
+        <w:rPr>
+          <w:rFonts w:ascii="Arial Nova Cond" w:hAnsi="Arial Nova Cond"/>
+        </w:rPr>
+        <w:t xml:space="preserve"> – Corte</w:t>
+      </w:r>
+    </w:p>
+    <w:p>
+      <w:pPr>
+        <w:rPr>
+          <w:rFonts w:ascii="Arial Nova Cond" w:hAnsi="Arial Nova Cond"/>
+        </w:rPr>
+      </w:pPr>
+      <w:r>
+        <w:rPr>
+          <w:rFonts w:ascii="Arial Nova Cond" w:hAnsi="Arial Nova Cond"/>
+        </w:rPr>
+        <w:t>Ativa acertos críticos par as armas listadas. Dobra o dano crítico geral.</w:t>
+      </w:r>
+    </w:p>
+    <w:p>
+      <w:pPr>
+        <w:rPr>
+          <w:rFonts w:ascii="Arial Nova Cond" w:hAnsi="Arial Nova Cond"/>
+        </w:rPr>
+      </w:pPr>
+    </w:p>
+    <w:p>
+      <w:pPr>
+        <w:rPr>
+          <w:rFonts w:ascii="Arial Nova Cond" w:hAnsi="Arial Nova Cond"/>
+        </w:rPr>
+      </w:pPr>
+      <w:r>
+        <w:rPr>
+          <w:rFonts w:ascii="Arial Nova Cond" w:hAnsi="Arial Nova Cond"/>
+        </w:rPr>
+        <w:t>13</w:t>
+      </w:r>
+      <w:r>
+        <w:rPr>
+          <w:rFonts w:ascii="Arial Nova Cond" w:hAnsi="Arial Nova Cond"/>
+        </w:rPr>
+        <w:t>6</w:t>
+      </w:r>
+      <w:r>
+        <w:rPr>
+          <w:rFonts w:ascii="Arial Nova Cond" w:hAnsi="Arial Nova Cond"/>
+        </w:rPr>
+        <w:t xml:space="preserve"> – Pintura de Achados e Perdidos</w:t>
+      </w:r>
+    </w:p>
+    <w:p>
+      <w:pPr>
+        <w:rPr>
+          <w:rFonts w:ascii="Arial Nova Cond" w:hAnsi="Arial Nova Cond"/>
+        </w:rPr>
+      </w:pPr>
+      <w:r>
+        <w:rPr>
+          <w:rFonts w:ascii="Arial Nova Cond" w:hAnsi="Arial Nova Cond"/>
+        </w:rPr>
+        <w:t>A Duração geral alterna entre -50% e +50% durante 10 segundos sem parar. O personagem começa ganhando +1% de Duração a cada nível.</w:t>
+      </w:r>
+    </w:p>
+    <w:p>
+      <w:pPr>
+        <w:rPr>
+          <w:rFonts w:ascii="Arial Nova Cond" w:hAnsi="Arial Nova Cond"/>
+        </w:rPr>
+      </w:pPr>
+    </w:p>
+    <w:p>
+      <w:pPr>
+        <w:rPr>
+          <w:rFonts w:ascii="Arial Nova Cond" w:hAnsi="Arial Nova Cond"/>
+        </w:rPr>
+      </w:pPr>
+      <w:r>
+        <w:rPr>
+          <w:rFonts w:ascii="Arial Nova Cond" w:hAnsi="Arial Nova Cond"/>
+        </w:rPr>
+        <w:t>13</w:t>
+      </w:r>
+      <w:r>
+        <w:rPr>
+          <w:rFonts w:ascii="Arial Nova Cond" w:hAnsi="Arial Nova Cond"/>
+        </w:rPr>
+        <w:t>7</w:t>
+      </w:r>
+      <w:r>
+        <w:rPr>
+          <w:rFonts w:ascii="Arial Nova Cond" w:hAnsi="Arial Nova Cond"/>
+        </w:rPr>
+        <w:t xml:space="preserve"> – Dança das Ilusões</w:t>
+      </w:r>
+    </w:p>
+    <w:p>
+      <w:pPr>
+        <w:rPr>
+          <w:rFonts w:ascii="Arial Nova Cond" w:hAnsi="Arial Nova Cond"/>
+        </w:rPr>
+      </w:pPr>
+      <w:r>
+        <w:rPr>
+          <w:rFonts w:ascii="Arial Nova Cond" w:hAnsi="Arial Nova Cond"/>
+        </w:rPr>
+        <w:t>A Área geral alterna entre -25% e +25% durante 10 segundos sem parar. O personagem começa ganhando +1% de Área a cada nível.</w:t>
+      </w:r>
+    </w:p>
+    <w:p>
+      <w:pPr>
+        <w:rPr>
+          <w:rFonts w:ascii="Arial Nova Cond" w:hAnsi="Arial Nova Cond"/>
+        </w:rPr>
+      </w:pPr>
+    </w:p>
+    <w:p>
+      <w:pPr>
+        <w:rPr>
+          <w:rFonts w:ascii="Arial Nova Cond" w:hAnsi="Arial Nova Cond"/>
+        </w:rPr>
+      </w:pPr>
+      <w:r>
+        <w:rPr>
+          <w:rFonts w:ascii="Arial Nova Cond" w:hAnsi="Arial Nova Cond"/>
+        </w:rPr>
+        <w:t>138 – Coração de Fogo</w:t>
+      </w:r>
+    </w:p>
+    <w:p>
+      <w:pPr>
+        <w:rPr>
+          <w:rFonts w:ascii="Arial Nova Cond" w:hAnsi="Arial Nova Cond"/>
+        </w:rPr>
+      </w:pPr>
+      <w:r>
+        <w:rPr>
+          <w:rFonts w:ascii="Arial Nova Cond" w:hAnsi="Arial Nova Cond"/>
+        </w:rPr>
+        <w:t>Os projéteis das armas listadas explodem ao atingir o alvo. Fontes de luz explodem. Personagem explode ao sofrer dano.</w:t>
+      </w:r>
+    </w:p>
+    <w:p>
+      <w:pPr>
+        <w:rPr>
+          <w:rFonts w:ascii="Arial Nova Cond" w:hAnsi="Arial Nova Cond"/>
+        </w:rPr>
+      </w:pPr>
+    </w:p>
+    <w:p>
+      <w:pPr>
+        <w:rPr>
+          <w:rFonts w:ascii="Arial Nova Cond" w:hAnsi="Arial Nova Cond"/>
+        </w:rPr>
+      </w:pPr>
+      <w:r>
+        <w:rPr>
+          <w:rFonts w:ascii="Arial Nova Cond" w:hAnsi="Arial Nova Cond"/>
+        </w:rPr>
+        <w:t>139 – Antigo Santuário Silencioso</w:t>
+      </w:r>
+    </w:p>
+    <w:p>
+      <w:pPr>
+        <w:rPr>
+          <w:rFonts w:ascii="Arial Nova Cond" w:hAnsi="Arial Nova Cond"/>
+        </w:rPr>
+      </w:pPr>
+      <w:r>
+        <w:rPr>
+          <w:rFonts w:ascii="Arial Nova Cond" w:hAnsi="Arial Nova Cond"/>
+        </w:rPr>
+        <w:t>Concede +3 unidades de Rolar Novamente, Adiar e Banimento. Concede +20% de Poder e -8% de Recarga para cada espaço de arma ativa vazio.</w:t>
+      </w:r>
+    </w:p>
+    <w:p>
+      <w:pPr>
+        <w:rPr>
+          <w:rFonts w:ascii="Arial Nova Cond" w:hAnsi="Arial Nova Cond"/>
+        </w:rPr>
+      </w:pPr>
+    </w:p>
+    <w:p>
+      <w:pPr>
+        <w:rPr>
+          <w:rFonts w:ascii="Arial Nova Cond" w:hAnsi="Arial Nova Cond"/>
+        </w:rPr>
+      </w:pPr>
+      <w:r>
+        <w:rPr>
+          <w:rFonts w:ascii="Arial Nova Cond" w:hAnsi="Arial Nova Cond"/>
+        </w:rPr>
+        <w:t>140 – Astronomia Sangrenta</w:t>
+      </w:r>
+    </w:p>
+    <w:p>
+      <w:pPr>
+        <w:rPr>
+          <w:rFonts w:ascii="Arial Nova Cond" w:hAnsi="Arial Nova Cond"/>
+        </w:rPr>
+      </w:pPr>
+      <w:r>
+        <w:rPr>
+          <w:rFonts w:ascii="Arial Nova Cond" w:hAnsi="Arial Nova Cond"/>
+        </w:rPr>
+        <w:t>Armas listadas também emitem zonas de dano especiais afetadas por Quantidade e Magnetismo. Inimigos ao alcance do Magnetismo sofrem dano com base na Quantidade.</w:t>
+      </w:r>
+    </w:p>
+    <w:p>
+      <w:pPr>
+        <w:rPr>
+          <w:rFonts w:ascii="Arial Nova Cond" w:hAnsi="Arial Nova Cond"/>
+        </w:rPr>
+      </w:pPr>
+    </w:p>
+    <w:p>
+      <w:pPr>
+        <w:rPr>
+          <w:rFonts w:ascii="Arial Nova Cond" w:hAnsi="Arial Nova Cond"/>
+        </w:rPr>
+      </w:pPr>
+    </w:p>
+    <w:p>
+      <w:pPr>
+        <w:rPr>
+          <w:rFonts w:ascii="Arial Nova Cond" w:hAnsi="Arial Nova Cond"/>
+        </w:rPr>
+      </w:pPr>
+    </w:p>
+    <w:p>
+      <w:pPr>
+        <w:rPr>
+          <w:rFonts w:ascii="Arial Nova Cond" w:hAnsi="Arial Nova Cond"/>
+        </w:rPr>
+      </w:pPr>
+    </w:p>
+    <w:p>
+      <w:pPr>
+        <w:rPr>
+          <w:rFonts w:ascii="Arial Nova Cond" w:hAnsi="Arial Nova Cond"/>
+        </w:rPr>
+      </w:pPr>
+    </w:p>
+    <w:p>
+      <w:pPr>
+        <w:rPr>
+          <w:rFonts w:ascii="Arial Nova Cond" w:hAnsi="Arial Nova Cond"/>
+          <w:b/>
+          <w:bCs/>
+          <w:sz w:val="24"/>
+          <w:szCs w:val="24"/>
+          <w:u w:val="single"/>
+        </w:rPr>
+      </w:pPr>
+      <w:r>
+        <w:rPr>
+          <w:rFonts w:ascii="Arial Nova Cond" w:hAnsi="Arial Nova Cond"/>
+          <w:b/>
+          <w:bCs/>
+          <w:sz w:val="24"/>
+          <w:szCs w:val="24"/>
+          <w:u w:val="single"/>
+        </w:rPr>
+        <w:lastRenderedPageBreak/>
+        <w:t>CONQUISTAS</w:t>
+      </w:r>
+    </w:p>
+    <w:p>
+      <w:pPr>
+        <w:rPr>
+          <w:rFonts w:ascii="Arial Nova Cond" w:hAnsi="Arial Nova Cond"/>
+        </w:rPr>
+      </w:pPr>
+      <w:r>
+        <w:rPr>
+          <w:rFonts w:ascii="Arial Nova Cond" w:hAnsi="Arial Nova Cond"/>
+        </w:rPr>
+        <w:t xml:space="preserve">1 – </w:t>
+      </w:r>
+      <w:r>
+        <w:rPr>
+          <w:rFonts w:ascii="Arial Nova Cond" w:hAnsi="Arial Nova Cond"/>
+        </w:rPr>
+        <w:t>Alcance o nível 5</w:t>
+      </w:r>
+    </w:p>
+    <w:p>
+      <w:pPr>
+        <w:rPr>
+          <w:rFonts w:ascii="Arial Nova Cond" w:hAnsi="Arial Nova Cond"/>
+        </w:rPr>
+      </w:pPr>
+      <w:r>
+        <w:rPr>
+          <w:rFonts w:ascii="Arial Nova Cond" w:hAnsi="Arial Nova Cond"/>
+        </w:rPr>
+        <w:t>Desbloquear: Asas</w:t>
+      </w:r>
+    </w:p>
+    <w:p>
+      <w:pPr>
+        <w:rPr>
+          <w:rFonts w:ascii="Arial Nova Cond" w:hAnsi="Arial Nova Cond"/>
+        </w:rPr>
+      </w:pPr>
+    </w:p>
+    <w:p>
+      <w:pPr>
+        <w:rPr>
+          <w:rFonts w:ascii="Arial Nova Cond" w:hAnsi="Arial Nova Cond"/>
+        </w:rPr>
+      </w:pPr>
+    </w:p>
+    <w:p>
+      <w:pPr>
+        <w:rPr>
+          <w:rFonts w:ascii="Arial Nova Cond" w:hAnsi="Arial Nova Cond"/>
+        </w:rPr>
+      </w:pPr>
     </w:p>
     <w:sectPr>
       <w:pgSz w:w="11906" w:h="16838"/>

</xml_diff>